<commit_message>
Update form with last execution
</commit_message>
<xml_diff>
--- a/delivered/FormHW349.docx
+++ b/delivered/FormHW349.docx
@@ -296,7 +296,7 @@
         <w:tblInd w:w="0" w:type="dxa"/>
         <w:tblCellMar>
           <w:top w:w="0" w:type="dxa"/>
-          <w:left w:w="103" w:type="dxa"/>
+          <w:left w:w="98" w:type="dxa"/>
           <w:bottom w:w="0" w:type="dxa"/>
           <w:right w:w="108" w:type="dxa"/>
         </w:tblCellMar>
@@ -305,12 +305,12 @@
       <w:tblGrid>
         <w:gridCol w:w="1964"/>
         <w:gridCol w:w="735"/>
-        <w:gridCol w:w="480"/>
-        <w:gridCol w:w="1380"/>
-        <w:gridCol w:w="944"/>
+        <w:gridCol w:w="481"/>
+        <w:gridCol w:w="1381"/>
+        <w:gridCol w:w="943"/>
         <w:gridCol w:w="871"/>
-        <w:gridCol w:w="915"/>
-        <w:gridCol w:w="2459"/>
+        <w:gridCol w:w="916"/>
+        <w:gridCol w:w="2457"/>
       </w:tblGrid>
       <w:tr>
         <w:trPr/>
@@ -372,7 +372,7 @@
         </w:tc>
         <w:tc>
           <w:tcPr>
-            <w:tcW w:w="480" w:type="dxa"/>
+            <w:tcW w:w="481" w:type="dxa"/>
             <w:tcBorders/>
             <w:shd w:fill="auto" w:val="clear"/>
           </w:tcPr>
@@ -400,7 +400,7 @@
         </w:tc>
         <w:tc>
           <w:tcPr>
-            <w:tcW w:w="1380" w:type="dxa"/>
+            <w:tcW w:w="1381" w:type="dxa"/>
             <w:tcBorders/>
             <w:shd w:fill="auto" w:val="clear"/>
           </w:tcPr>
@@ -430,7 +430,7 @@
         </w:tc>
         <w:tc>
           <w:tcPr>
-            <w:tcW w:w="944" w:type="dxa"/>
+            <w:tcW w:w="943" w:type="dxa"/>
             <w:tcBorders/>
             <w:shd w:fill="auto" w:val="clear"/>
           </w:tcPr>
@@ -486,7 +486,7 @@
         </w:tc>
         <w:tc>
           <w:tcPr>
-            <w:tcW w:w="915" w:type="dxa"/>
+            <w:tcW w:w="916" w:type="dxa"/>
             <w:tcBorders/>
             <w:shd w:fill="auto" w:val="clear"/>
           </w:tcPr>
@@ -514,7 +514,7 @@
         </w:tc>
         <w:tc>
           <w:tcPr>
-            <w:tcW w:w="2459" w:type="dxa"/>
+            <w:tcW w:w="2457" w:type="dxa"/>
             <w:tcBorders/>
             <w:shd w:fill="auto" w:val="clear"/>
           </w:tcPr>
@@ -601,7 +601,7 @@
         </w:tc>
         <w:tc>
           <w:tcPr>
-            <w:tcW w:w="480" w:type="dxa"/>
+            <w:tcW w:w="481" w:type="dxa"/>
             <w:tcBorders/>
             <w:shd w:fill="auto" w:val="clear"/>
           </w:tcPr>
@@ -629,7 +629,7 @@
         </w:tc>
         <w:tc>
           <w:tcPr>
-            <w:tcW w:w="1380" w:type="dxa"/>
+            <w:tcW w:w="1381" w:type="dxa"/>
             <w:tcBorders/>
             <w:shd w:fill="auto" w:val="clear"/>
           </w:tcPr>
@@ -657,7 +657,7 @@
         </w:tc>
         <w:tc>
           <w:tcPr>
-            <w:tcW w:w="944" w:type="dxa"/>
+            <w:tcW w:w="943" w:type="dxa"/>
             <w:tcBorders/>
             <w:shd w:fill="auto" w:val="clear"/>
           </w:tcPr>
@@ -715,7 +715,7 @@
         </w:tc>
         <w:tc>
           <w:tcPr>
-            <w:tcW w:w="915" w:type="dxa"/>
+            <w:tcW w:w="916" w:type="dxa"/>
             <w:tcBorders/>
             <w:shd w:fill="auto" w:val="clear"/>
           </w:tcPr>
@@ -744,7 +744,7 @@
         </w:tc>
         <w:tc>
           <w:tcPr>
-            <w:tcW w:w="2459" w:type="dxa"/>
+            <w:tcW w:w="2457" w:type="dxa"/>
             <w:tcBorders/>
             <w:shd w:fill="auto" w:val="clear"/>
           </w:tcPr>
@@ -836,7 +836,7 @@
         </w:tc>
         <w:tc>
           <w:tcPr>
-            <w:tcW w:w="480" w:type="dxa"/>
+            <w:tcW w:w="481" w:type="dxa"/>
             <w:tcBorders/>
             <w:shd w:fill="auto" w:val="clear"/>
           </w:tcPr>
@@ -864,7 +864,7 @@
         </w:tc>
         <w:tc>
           <w:tcPr>
-            <w:tcW w:w="1380" w:type="dxa"/>
+            <w:tcW w:w="1381" w:type="dxa"/>
             <w:tcBorders/>
             <w:shd w:fill="auto" w:val="clear"/>
           </w:tcPr>
@@ -892,7 +892,7 @@
         </w:tc>
         <w:tc>
           <w:tcPr>
-            <w:tcW w:w="944" w:type="dxa"/>
+            <w:tcW w:w="943" w:type="dxa"/>
             <w:tcBorders/>
             <w:shd w:fill="auto" w:val="clear"/>
           </w:tcPr>
@@ -938,7 +938,7 @@
         </w:tc>
         <w:tc>
           <w:tcPr>
-            <w:tcW w:w="915" w:type="dxa"/>
+            <w:tcW w:w="916" w:type="dxa"/>
             <w:tcBorders/>
             <w:shd w:fill="auto" w:val="clear"/>
           </w:tcPr>
@@ -961,7 +961,7 @@
         </w:tc>
         <w:tc>
           <w:tcPr>
-            <w:tcW w:w="2459" w:type="dxa"/>
+            <w:tcW w:w="2457" w:type="dxa"/>
             <w:tcBorders/>
             <w:shd w:fill="auto" w:val="clear"/>
           </w:tcPr>
@@ -1048,7 +1048,7 @@
         </w:tc>
         <w:tc>
           <w:tcPr>
-            <w:tcW w:w="480" w:type="dxa"/>
+            <w:tcW w:w="481" w:type="dxa"/>
             <w:tcBorders/>
             <w:shd w:fill="auto" w:val="clear"/>
           </w:tcPr>
@@ -1076,7 +1076,7 @@
         </w:tc>
         <w:tc>
           <w:tcPr>
-            <w:tcW w:w="1380" w:type="dxa"/>
+            <w:tcW w:w="1381" w:type="dxa"/>
             <w:tcBorders/>
             <w:shd w:fill="auto" w:val="clear"/>
           </w:tcPr>
@@ -1104,7 +1104,7 @@
         </w:tc>
         <w:tc>
           <w:tcPr>
-            <w:tcW w:w="944" w:type="dxa"/>
+            <w:tcW w:w="943" w:type="dxa"/>
             <w:tcBorders/>
             <w:shd w:fill="auto" w:val="clear"/>
           </w:tcPr>
@@ -1150,7 +1150,7 @@
         </w:tc>
         <w:tc>
           <w:tcPr>
-            <w:tcW w:w="915" w:type="dxa"/>
+            <w:tcW w:w="916" w:type="dxa"/>
             <w:tcBorders/>
             <w:shd w:fill="auto" w:val="clear"/>
           </w:tcPr>
@@ -1173,7 +1173,7 @@
         </w:tc>
         <w:tc>
           <w:tcPr>
-            <w:tcW w:w="2459" w:type="dxa"/>
+            <w:tcW w:w="2457" w:type="dxa"/>
             <w:tcBorders/>
             <w:shd w:fill="auto" w:val="clear"/>
           </w:tcPr>
@@ -1200,7 +1200,9 @@
         <w:tc>
           <w:tcPr>
             <w:tcW w:w="1964" w:type="dxa"/>
-            <w:tcBorders/>
+            <w:tcBorders>
+              <w:top w:val="nil"/>
+            </w:tcBorders>
             <w:shd w:fill="auto" w:val="clear"/>
           </w:tcPr>
           <w:p>
@@ -1209,8 +1211,6 @@
               <w:spacing w:lineRule="auto" w:line="240" w:before="0" w:after="0"/>
               <w:jc w:val="center"/>
               <w:rPr>
-                <w:b/>
-                <w:b/>
                 <w:sz w:val="24"/>
                 <w:szCs w:val="24"/>
               </w:rPr>
@@ -1228,7 +1228,9 @@
         <w:tc>
           <w:tcPr>
             <w:tcW w:w="735" w:type="dxa"/>
-            <w:tcBorders/>
+            <w:tcBorders>
+              <w:top w:val="nil"/>
+            </w:tcBorders>
             <w:shd w:fill="auto" w:val="clear"/>
           </w:tcPr>
           <w:p>
@@ -1237,8 +1239,6 @@
               <w:spacing w:lineRule="auto" w:line="240" w:before="0" w:after="0"/>
               <w:jc w:val="center"/>
               <w:rPr>
-                <w:b/>
-                <w:b/>
                 <w:sz w:val="24"/>
                 <w:szCs w:val="24"/>
               </w:rPr>
@@ -1255,8 +1255,10 @@
         </w:tc>
         <w:tc>
           <w:tcPr>
-            <w:tcW w:w="480" w:type="dxa"/>
-            <w:tcBorders/>
+            <w:tcW w:w="481" w:type="dxa"/>
+            <w:tcBorders>
+              <w:top w:val="nil"/>
+            </w:tcBorders>
             <w:shd w:fill="auto" w:val="clear"/>
           </w:tcPr>
           <w:p>
@@ -1265,8 +1267,6 @@
               <w:spacing w:lineRule="auto" w:line="240" w:before="0" w:after="0"/>
               <w:jc w:val="center"/>
               <w:rPr>
-                <w:b/>
-                <w:b/>
                 <w:sz w:val="24"/>
                 <w:szCs w:val="24"/>
               </w:rPr>
@@ -1283,8 +1283,10 @@
         </w:tc>
         <w:tc>
           <w:tcPr>
-            <w:tcW w:w="1380" w:type="dxa"/>
-            <w:tcBorders/>
+            <w:tcW w:w="1381" w:type="dxa"/>
+            <w:tcBorders>
+              <w:top w:val="nil"/>
+            </w:tcBorders>
             <w:shd w:fill="auto" w:val="clear"/>
           </w:tcPr>
           <w:p>
@@ -1293,8 +1295,6 @@
               <w:spacing w:lineRule="auto" w:line="240" w:before="0" w:after="0"/>
               <w:jc w:val="center"/>
               <w:rPr>
-                <w:b/>
-                <w:b/>
                 <w:sz w:val="24"/>
                 <w:szCs w:val="24"/>
               </w:rPr>
@@ -1311,33 +1311,113 @@
         </w:tc>
         <w:tc>
           <w:tcPr>
-            <w:tcW w:w="5189" w:type="dxa"/>
-            <w:gridSpan w:val="4"/>
-            <w:tcBorders/>
-            <w:shd w:fill="auto" w:val="clear"/>
-          </w:tcPr>
-          <w:p>
-            <w:pPr>
-              <w:pStyle w:val="Normal"/>
-              <w:spacing w:lineRule="auto" w:line="240" w:before="0" w:after="0"/>
-              <w:rPr>
-                <w:i/>
-                <w:i/>
-                <w:color w:val="FF0000"/>
-                <w:sz w:val="24"/>
-                <w:szCs w:val="24"/>
-                <w:lang w:val="en-US"/>
-              </w:rPr>
-            </w:pPr>
-            <w:r>
-              <w:rPr>
-                <w:i/>
-                <w:color w:val="FF0000"/>
-                <w:sz w:val="24"/>
-                <w:szCs w:val="24"/>
-                <w:lang w:val="en-US"/>
-              </w:rPr>
-              <w:t>You will not be able to run this test</w:t>
+            <w:tcW w:w="943" w:type="dxa"/>
+            <w:tcBorders>
+              <w:top w:val="nil"/>
+            </w:tcBorders>
+            <w:shd w:fill="auto" w:val="clear"/>
+          </w:tcPr>
+          <w:p>
+            <w:pPr>
+              <w:pStyle w:val="Normal"/>
+              <w:spacing w:lineRule="auto" w:line="240" w:before="0" w:after="0"/>
+              <w:rPr>
+                <w:color w:val="666666"/>
+                <w:sz w:val="24"/>
+                <w:szCs w:val="24"/>
+              </w:rPr>
+            </w:pPr>
+            <w:r>
+              <w:rPr>
+                <w:color w:val="666666"/>
+                <w:sz w:val="24"/>
+                <w:szCs w:val="24"/>
+              </w:rPr>
+              <w:t>64254</w:t>
+            </w:r>
+          </w:p>
+        </w:tc>
+        <w:tc>
+          <w:tcPr>
+            <w:tcW w:w="871" w:type="dxa"/>
+            <w:tcBorders>
+              <w:top w:val="nil"/>
+            </w:tcBorders>
+            <w:shd w:fill="auto" w:val="clear"/>
+          </w:tcPr>
+          <w:p>
+            <w:pPr>
+              <w:pStyle w:val="Normal"/>
+              <w:spacing w:lineRule="auto" w:line="240" w:before="0" w:after="0"/>
+              <w:rPr>
+                <w:color w:val="666666"/>
+                <w:sz w:val="24"/>
+                <w:szCs w:val="24"/>
+              </w:rPr>
+            </w:pPr>
+            <w:r>
+              <w:rPr>
+                <w:color w:val="666666"/>
+                <w:sz w:val="24"/>
+                <w:szCs w:val="24"/>
+              </w:rPr>
+              <w:t>48036</w:t>
+            </w:r>
+          </w:p>
+        </w:tc>
+        <w:tc>
+          <w:tcPr>
+            <w:tcW w:w="916" w:type="dxa"/>
+            <w:tcBorders>
+              <w:top w:val="nil"/>
+            </w:tcBorders>
+            <w:shd w:fill="auto" w:val="clear"/>
+          </w:tcPr>
+          <w:p>
+            <w:pPr>
+              <w:pStyle w:val="Normal"/>
+              <w:spacing w:lineRule="auto" w:line="240" w:before="0" w:after="0"/>
+              <w:rPr>
+                <w:color w:val="666666"/>
+                <w:sz w:val="24"/>
+                <w:szCs w:val="24"/>
+              </w:rPr>
+            </w:pPr>
+            <w:r>
+              <w:rPr>
+                <w:color w:val="666666"/>
+                <w:sz w:val="24"/>
+                <w:szCs w:val="24"/>
+              </w:rPr>
+              <w:t>1107</w:t>
+            </w:r>
+          </w:p>
+        </w:tc>
+        <w:tc>
+          <w:tcPr>
+            <w:tcW w:w="2457" w:type="dxa"/>
+            <w:tcBorders>
+              <w:top w:val="nil"/>
+            </w:tcBorders>
+            <w:shd w:fill="auto" w:val="clear"/>
+          </w:tcPr>
+          <w:p>
+            <w:pPr>
+              <w:pStyle w:val="Normal"/>
+              <w:spacing w:lineRule="auto" w:line="240" w:before="0" w:after="0"/>
+              <w:rPr>
+                <w:color w:val="666666"/>
+                <w:sz w:val="24"/>
+                <w:szCs w:val="24"/>
+              </w:rPr>
+            </w:pPr>
+            <w:r>
+              <w:rPr>
+                <w:color w:val="666666"/>
+                <w:sz w:val="24"/>
+                <w:szCs w:val="24"/>
+              </w:rPr>
+              <w:t>29.066280389112293</w:t>
             </w:r>
           </w:p>
         </w:tc>
@@ -1470,23 +1550,7 @@
           <w:szCs w:val="24"/>
           <w:lang w:val="en-US"/>
         </w:rPr>
-        <w:t>The chart below is a summary of what was s</w:t>
-      </w:r>
-      <w:r>
-        <w:rPr>
-          <w:sz w:val="24"/>
-          <w:szCs w:val="24"/>
-          <w:lang w:val="en-US"/>
-        </w:rPr>
-        <w:t>ai</w:t>
-      </w:r>
-      <w:r>
-        <w:rPr>
-          <w:sz w:val="24"/>
-          <w:szCs w:val="24"/>
-          <w:lang w:val="en-US"/>
-        </w:rPr>
-        <w:t>d above and it can be used as an alternative way of reading the table.</w:t>
+        <w:t>The chart below is a summary of what was said above and it can be used as an alternative way of reading the table.</w:t>
       </w:r>
     </w:p>
     <w:p>
@@ -1501,7 +1565,7 @@
       <w:r>
         <w:rPr/>
         <w:drawing>
-          <wp:inline distT="0" distB="0" distL="114935" distR="114935">
+          <wp:inline distT="0" distB="0" distL="0" distR="0">
             <wp:extent cx="6085205" cy="4057015"/>
             <wp:effectExtent l="0" t="0" r="0" b="0"/>
             <wp:docPr id="1" name="Image1" descr=""/>
@@ -1749,7 +1813,6 @@
     <w:rPrDefault>
       <w:rPr>
         <w:rFonts w:ascii="Calibri" w:hAnsi="Calibri" w:eastAsia="Calibri" w:cs="" w:asciiTheme="minorHAnsi" w:cstheme="minorBidi" w:eastAsiaTheme="minorHAnsi" w:hAnsiTheme="minorHAnsi"/>
-        <w:sz w:val="22"/>
         <w:szCs w:val="22"/>
         <w:lang w:val="it-IT" w:eastAsia="en-US" w:bidi="ar-SA"/>
       </w:rPr>
@@ -2181,6 +2244,15 @@
       <w:sz w:val="24"/>
     </w:rPr>
   </w:style>
+  <w:style w:type="character" w:styleId="ListLabel2">
+    <w:name w:val="ListLabel 2"/>
+    <w:qFormat/>
+    <w:rPr>
+      <w:b/>
+      <w:i w:val="false"/>
+      <w:sz w:val="24"/>
+    </w:rPr>
+  </w:style>
   <w:style w:type="paragraph" w:styleId="Heading">
     <w:name w:val="Heading"/>
     <w:basedOn w:val="Normal"/>
@@ -2268,6 +2340,28 @@
       <w:rFonts w:ascii="Segoe UI" w:hAnsi="Segoe UI" w:cs="Segoe UI"/>
       <w:sz w:val="18"/>
       <w:szCs w:val="18"/>
+    </w:rPr>
+  </w:style>
+  <w:style w:type="paragraph" w:styleId="TableContents">
+    <w:name w:val="Table Contents"/>
+    <w:basedOn w:val="Normal"/>
+    <w:qFormat/>
+    <w:pPr>
+      <w:suppressLineNumbers/>
+    </w:pPr>
+    <w:rPr/>
+  </w:style>
+  <w:style w:type="paragraph" w:styleId="TableHeading">
+    <w:name w:val="Table Heading"/>
+    <w:basedOn w:val="TableContents"/>
+    <w:qFormat/>
+    <w:pPr>
+      <w:suppressLineNumbers/>
+      <w:jc w:val="center"/>
+    </w:pPr>
+    <w:rPr>
+      <w:b/>
+      <w:bCs/>
     </w:rPr>
   </w:style>
   <w:style w:type="numbering" w:styleId="NoList" w:default="1">

</xml_diff>

<commit_message>
Update form with cache paragraph
</commit_message>
<xml_diff>
--- a/delivered/FormHW349.docx
+++ b/delivered/FormHW349.docx
@@ -296,7 +296,7 @@
         <w:tblInd w:w="0" w:type="dxa"/>
         <w:tblCellMar>
           <w:top w:w="0" w:type="dxa"/>
-          <w:left w:w="98" w:type="dxa"/>
+          <w:left w:w="93" w:type="dxa"/>
           <w:bottom w:w="0" w:type="dxa"/>
           <w:right w:w="108" w:type="dxa"/>
         </w:tblCellMar>
@@ -306,11 +306,11 @@
         <w:gridCol w:w="1964"/>
         <w:gridCol w:w="735"/>
         <w:gridCol w:w="481"/>
-        <w:gridCol w:w="1381"/>
-        <w:gridCol w:w="943"/>
+        <w:gridCol w:w="1382"/>
+        <w:gridCol w:w="942"/>
         <w:gridCol w:w="871"/>
-        <w:gridCol w:w="916"/>
-        <w:gridCol w:w="2457"/>
+        <w:gridCol w:w="917"/>
+        <w:gridCol w:w="2456"/>
       </w:tblGrid>
       <w:tr>
         <w:trPr/>
@@ -400,7 +400,7 @@
         </w:tc>
         <w:tc>
           <w:tcPr>
-            <w:tcW w:w="1381" w:type="dxa"/>
+            <w:tcW w:w="1382" w:type="dxa"/>
             <w:tcBorders/>
             <w:shd w:fill="auto" w:val="clear"/>
           </w:tcPr>
@@ -430,7 +430,7 @@
         </w:tc>
         <w:tc>
           <w:tcPr>
-            <w:tcW w:w="943" w:type="dxa"/>
+            <w:tcW w:w="942" w:type="dxa"/>
             <w:tcBorders/>
             <w:shd w:fill="auto" w:val="clear"/>
           </w:tcPr>
@@ -486,7 +486,7 @@
         </w:tc>
         <w:tc>
           <w:tcPr>
-            <w:tcW w:w="916" w:type="dxa"/>
+            <w:tcW w:w="917" w:type="dxa"/>
             <w:tcBorders/>
             <w:shd w:fill="auto" w:val="clear"/>
           </w:tcPr>
@@ -514,7 +514,7 @@
         </w:tc>
         <w:tc>
           <w:tcPr>
-            <w:tcW w:w="2457" w:type="dxa"/>
+            <w:tcW w:w="2456" w:type="dxa"/>
             <w:tcBorders/>
             <w:shd w:fill="auto" w:val="clear"/>
           </w:tcPr>
@@ -629,7 +629,7 @@
         </w:tc>
         <w:tc>
           <w:tcPr>
-            <w:tcW w:w="1381" w:type="dxa"/>
+            <w:tcW w:w="1382" w:type="dxa"/>
             <w:tcBorders/>
             <w:shd w:fill="auto" w:val="clear"/>
           </w:tcPr>
@@ -657,7 +657,7 @@
         </w:tc>
         <w:tc>
           <w:tcPr>
-            <w:tcW w:w="943" w:type="dxa"/>
+            <w:tcW w:w="942" w:type="dxa"/>
             <w:tcBorders/>
             <w:shd w:fill="auto" w:val="clear"/>
           </w:tcPr>
@@ -715,7 +715,7 @@
         </w:tc>
         <w:tc>
           <w:tcPr>
-            <w:tcW w:w="916" w:type="dxa"/>
+            <w:tcW w:w="917" w:type="dxa"/>
             <w:tcBorders/>
             <w:shd w:fill="auto" w:val="clear"/>
           </w:tcPr>
@@ -744,7 +744,7 @@
         </w:tc>
         <w:tc>
           <w:tcPr>
-            <w:tcW w:w="2457" w:type="dxa"/>
+            <w:tcW w:w="2456" w:type="dxa"/>
             <w:tcBorders/>
             <w:shd w:fill="auto" w:val="clear"/>
           </w:tcPr>
@@ -864,7 +864,7 @@
         </w:tc>
         <w:tc>
           <w:tcPr>
-            <w:tcW w:w="1381" w:type="dxa"/>
+            <w:tcW w:w="1382" w:type="dxa"/>
             <w:tcBorders/>
             <w:shd w:fill="auto" w:val="clear"/>
           </w:tcPr>
@@ -892,7 +892,7 @@
         </w:tc>
         <w:tc>
           <w:tcPr>
-            <w:tcW w:w="943" w:type="dxa"/>
+            <w:tcW w:w="942" w:type="dxa"/>
             <w:tcBorders/>
             <w:shd w:fill="auto" w:val="clear"/>
           </w:tcPr>
@@ -938,7 +938,7 @@
         </w:tc>
         <w:tc>
           <w:tcPr>
-            <w:tcW w:w="916" w:type="dxa"/>
+            <w:tcW w:w="917" w:type="dxa"/>
             <w:tcBorders/>
             <w:shd w:fill="auto" w:val="clear"/>
           </w:tcPr>
@@ -961,7 +961,7 @@
         </w:tc>
         <w:tc>
           <w:tcPr>
-            <w:tcW w:w="2457" w:type="dxa"/>
+            <w:tcW w:w="2456" w:type="dxa"/>
             <w:tcBorders/>
             <w:shd w:fill="auto" w:val="clear"/>
           </w:tcPr>
@@ -1076,7 +1076,7 @@
         </w:tc>
         <w:tc>
           <w:tcPr>
-            <w:tcW w:w="1381" w:type="dxa"/>
+            <w:tcW w:w="1382" w:type="dxa"/>
             <w:tcBorders/>
             <w:shd w:fill="auto" w:val="clear"/>
           </w:tcPr>
@@ -1104,7 +1104,7 @@
         </w:tc>
         <w:tc>
           <w:tcPr>
-            <w:tcW w:w="943" w:type="dxa"/>
+            <w:tcW w:w="942" w:type="dxa"/>
             <w:tcBorders/>
             <w:shd w:fill="auto" w:val="clear"/>
           </w:tcPr>
@@ -1150,7 +1150,7 @@
         </w:tc>
         <w:tc>
           <w:tcPr>
-            <w:tcW w:w="916" w:type="dxa"/>
+            <w:tcW w:w="917" w:type="dxa"/>
             <w:tcBorders/>
             <w:shd w:fill="auto" w:val="clear"/>
           </w:tcPr>
@@ -1173,7 +1173,7 @@
         </w:tc>
         <w:tc>
           <w:tcPr>
-            <w:tcW w:w="2457" w:type="dxa"/>
+            <w:tcW w:w="2456" w:type="dxa"/>
             <w:tcBorders/>
             <w:shd w:fill="auto" w:val="clear"/>
           </w:tcPr>
@@ -1283,7 +1283,7 @@
         </w:tc>
         <w:tc>
           <w:tcPr>
-            <w:tcW w:w="1381" w:type="dxa"/>
+            <w:tcW w:w="1382" w:type="dxa"/>
             <w:tcBorders>
               <w:top w:val="nil"/>
             </w:tcBorders>
@@ -1311,7 +1311,7 @@
         </w:tc>
         <w:tc>
           <w:tcPr>
-            <w:tcW w:w="943" w:type="dxa"/>
+            <w:tcW w:w="942" w:type="dxa"/>
             <w:tcBorders>
               <w:top w:val="nil"/>
             </w:tcBorders>
@@ -1367,7 +1367,7 @@
         </w:tc>
         <w:tc>
           <w:tcPr>
-            <w:tcW w:w="916" w:type="dxa"/>
+            <w:tcW w:w="917" w:type="dxa"/>
             <w:tcBorders>
               <w:top w:val="nil"/>
             </w:tcBorders>
@@ -1395,7 +1395,7 @@
         </w:tc>
         <w:tc>
           <w:tcPr>
-            <w:tcW w:w="2457" w:type="dxa"/>
+            <w:tcW w:w="2456" w:type="dxa"/>
             <w:tcBorders>
               <w:top w:val="nil"/>
             </w:tcBorders>
@@ -1508,11 +1508,7 @@
         <w:spacing w:lineRule="auto" w:line="259" w:beforeAutospacing="0" w:before="0" w:afterAutospacing="0" w:after="160"/>
         <w:ind w:left="0" w:right="0" w:hanging="0"/>
         <w:jc w:val="both"/>
-        <w:rPr>
-          <w:sz w:val="24"/>
-          <w:szCs w:val="24"/>
-          <w:lang w:val="en-US"/>
-        </w:rPr>
+        <w:rPr/>
       </w:pPr>
       <w:r>
         <w:rPr>
@@ -1521,18 +1517,6 @@
           <w:lang w:val="en-US"/>
         </w:rPr>
         <w:t>As we can see from the table, obviously NE impacts the overall running time. In particular, for round1 we can see that NE is inversely proportional to T1, indeed if NE doubles, the runtime halves and vice-versa: here we have an almost linear relation. For T2 instead, the computational time is almost the same for every NE. This happens because round2 can be executed with only one reducer, so having more than one executor is useless. Here we do not have a relation between NE and T2.</w:t>
-      </w:r>
-      <w:r>
-        <w:rPr/>
-        <w:br/>
-      </w:r>
-      <w:r>
-        <w:rPr>
-          <w:sz w:val="24"/>
-          <w:szCs w:val="24"/>
-          <w:lang w:val="en-US"/>
-        </w:rPr>
-        <w:t>Instead, for TINIT we can notice that NE impacts the running time. In fact, as NE increases, TINIT decreases. As one would expect, reading the dataset with bigger NE would take shorter compared to small NE.</w:t>
       </w:r>
     </w:p>
     <w:p>
@@ -1550,8 +1534,46 @@
           <w:szCs w:val="24"/>
           <w:lang w:val="en-US"/>
         </w:rPr>
+        <w:t>Instead, for TINIT we can notice that NE impacts the running time. In fact, as NE increases, TINIT decreases. As one would expect, reading the dataset with bigger NE would take shorter compared to small NE.</w:t>
+      </w:r>
+    </w:p>
+    <w:p>
+      <w:pPr>
+        <w:pStyle w:val="Normal"/>
+        <w:bidi w:val="0"/>
+        <w:spacing w:lineRule="auto" w:line="259" w:beforeAutospacing="0" w:before="0" w:afterAutospacing="0" w:after="160"/>
+        <w:ind w:left="0" w:right="0" w:hanging="0"/>
+        <w:jc w:val="both"/>
+        <w:rPr/>
+      </w:pPr>
+      <w:r>
+        <w:rPr>
+          <w:sz w:val="24"/>
+          <w:szCs w:val="24"/>
+          <w:lang w:val="en-US"/>
+        </w:rPr>
         <w:t>The chart below is a summary of what was said above and it can be used as an alternative way of reading the table.</w:t>
       </w:r>
+    </w:p>
+    <w:p>
+      <w:pPr>
+        <w:pStyle w:val="Normal"/>
+        <w:bidi w:val="0"/>
+        <w:spacing w:lineRule="auto" w:line="259" w:beforeAutospacing="0" w:before="0" w:afterAutospacing="0" w:after="160"/>
+        <w:ind w:left="0" w:right="0" w:hanging="0"/>
+        <w:jc w:val="both"/>
+        <w:rPr/>
+      </w:pPr>
+      <w:bookmarkStart w:id="0" w:name="__DdeLink__151_61945626"/>
+      <w:r>
+        <w:rPr>
+          <w:sz w:val="24"/>
+          <w:szCs w:val="24"/>
+          <w:lang w:val="en-US"/>
+        </w:rPr>
+        <w:t>Another remark on some tests that we have done is regarding the cache. In particular, we tried to use and do not use cache in round 1 and results are interesting. With the cache we get round 1 with greater running time wrt round 2 (as you can see from table), while without cache we get running times more equally distributed but the round 2 takes more time that the one reported in the table. However, in general, results are better with cache.</w:t>
+      </w:r>
+      <w:bookmarkEnd w:id="0"/>
     </w:p>
     <w:p>
       <w:pPr>
@@ -2253,6 +2275,15 @@
       <w:sz w:val="24"/>
     </w:rPr>
   </w:style>
+  <w:style w:type="character" w:styleId="ListLabel3">
+    <w:name w:val="ListLabel 3"/>
+    <w:qFormat/>
+    <w:rPr>
+      <w:b/>
+      <w:i w:val="false"/>
+      <w:sz w:val="24"/>
+    </w:rPr>
+  </w:style>
   <w:style w:type="paragraph" w:styleId="Heading">
     <w:name w:val="Heading"/>
     <w:basedOn w:val="Normal"/>

</xml_diff>